<commit_message>
Cambios de nomeclatura, archivos y requisitos
Se han finalizado los cambios de nomenclatura y actualizado los requisitos según el plan de GC
</commit_message>
<xml_diff>
--- a/Repositorio/Practicas/GrpL_DDP_181018_FaseEstimaciones_v1.docx
+++ b/Repositorio/Practicas/GrpL_DDP_181018_FaseEstimaciones_v1.docx
@@ -147,14 +147,10 @@
                             <w:pPr>
                               <w:pStyle w:val="Contenidodelmarco"/>
                               <w:spacing w:before="240" w:after="160"/>
-                              <w:rPr>
-                                <w:color w:val="000000"/>
-                              </w:rPr>
+                              <w:rPr/>
                             </w:pPr>
                             <w:r>
-                              <w:rPr>
-                                <w:color w:val="000000"/>
-                              </w:rPr>
+                              <w:rPr/>
                             </w:r>
                           </w:p>
                         </w:txbxContent>
@@ -186,14 +182,10 @@
                       <w:pPr>
                         <w:pStyle w:val="Contenidodelmarco"/>
                         <w:spacing w:before="240" w:after="160"/>
-                        <w:rPr>
-                          <w:color w:val="000000"/>
-                        </w:rPr>
+                        <w:rPr/>
                       </w:pPr>
                       <w:r>
-                        <w:rPr>
-                          <w:color w:val="000000"/>
-                        </w:rPr>
+                        <w:rPr/>
                       </w:r>
                     </w:p>
                   </w:txbxContent>
@@ -213,7 +205,7 @@
                 <wp:positionV relativeFrom="page">
                   <wp:posOffset>6939915</wp:posOffset>
                 </wp:positionV>
-                <wp:extent cx="2942590" cy="120015"/>
+                <wp:extent cx="2942590" cy="120650"/>
                 <wp:effectExtent l="0" t="0" r="0" b="0"/>
                 <wp:wrapNone/>
                 <wp:docPr id="4" name="Rectángulo 469"/>
@@ -224,7 +216,7 @@
                       <wps:spPr>
                         <a:xfrm>
                           <a:off x="0" y="0"/>
-                          <a:ext cx="2941920" cy="119520"/>
+                          <a:ext cx="2941920" cy="119880"/>
                         </a:xfrm>
                         <a:prstGeom prst="rect">
                           <a:avLst/>
@@ -259,7 +251,7 @@
           </mc:Choice>
           <mc:Fallback>
             <w:pict>
-              <v:rect id="shape_0" ID="Rectángulo 469" fillcolor="#5b9bd5" stroked="f" style="position:absolute;margin-left:278.45pt;margin-top:546.45pt;width:231.6pt;height:9.35pt;mso-position-horizontal-relative:page;mso-position-vertical-relative:page" wp14:anchorId="418A33E1">
+              <v:rect id="shape_0" ID="Rectángulo 469" fillcolor="#5b9bd5" stroked="f" style="position:absolute;margin-left:278.45pt;margin-top:546.45pt;width:231.6pt;height:9.4pt;mso-position-horizontal-relative:page;mso-position-vertical-relative:page" wp14:anchorId="418A33E1">
                 <w10:wrap type="none"/>
                 <v:fill o:detectmouseclick="t" type="solid" color2="#a4642a"/>
                 <v:stroke color="#3465a4" weight="12600" joinstyle="miter" endcap="flat"/>
@@ -278,7 +270,7 @@
                 <wp:positionV relativeFrom="page">
                   <wp:align>top</wp:align>
                 </wp:positionV>
-                <wp:extent cx="7781290" cy="10059670"/>
+                <wp:extent cx="7781925" cy="10060305"/>
                 <wp:effectExtent l="0" t="0" r="0" b="0"/>
                 <wp:wrapNone/>
                 <wp:docPr id="5" name="Rectángulo 466"/>
@@ -289,7 +281,7 @@
                       <wps:spPr>
                         <a:xfrm>
                           <a:off x="0" y="0"/>
-                          <a:ext cx="7780680" cy="10059120"/>
+                          <a:ext cx="7781400" cy="10059840"/>
                         </a:xfrm>
                         <a:prstGeom prst="rect">
                           <a:avLst/>
@@ -335,10 +327,14 @@
                             <w:pPr>
                               <w:pStyle w:val="Contenidodelmarco"/>
                               <w:spacing w:before="0" w:after="160"/>
-                              <w:rPr/>
+                              <w:rPr>
+                                <w:color w:val="000000"/>
+                              </w:rPr>
                             </w:pPr>
                             <w:r>
-                              <w:rPr/>
+                              <w:rPr>
+                                <w:color w:val="000000"/>
+                              </w:rPr>
                             </w:r>
                           </w:p>
                         </w:txbxContent>
@@ -354,7 +350,7 @@
           </mc:Choice>
           <mc:Fallback>
             <w:pict>
-              <v:rect id="shape_0" ID="Rectángulo 466" fillcolor="#9dc3e6" stroked="f" style="position:absolute;margin-left:278.45pt;margin-top:0pt;width:612.6pt;height:792pt;mso-position-horizontal-relative:page;mso-position-vertical:top;mso-position-vertical-relative:page" wp14:anchorId="27F8A79E">
+              <v:rect id="shape_0" ID="Rectángulo 466" fillcolor="#9dc3e6" stroked="f" style="position:absolute;margin-left:278.45pt;margin-top:0pt;width:612.65pt;height:792.05pt;mso-position-horizontal-relative:page;mso-position-vertical:top;mso-position-vertical-relative:page" wp14:anchorId="27F8A79E">
                 <w10:wrap type="none"/>
                 <v:fill o:detectmouseclick="t" color2="#deebf7"/>
                 <v:stroke color="#3465a4" weight="12600" joinstyle="miter" endcap="flat"/>
@@ -364,10 +360,14 @@
                       <w:pPr>
                         <w:pStyle w:val="Contenidodelmarco"/>
                         <w:spacing w:before="0" w:after="160"/>
-                        <w:rPr/>
+                        <w:rPr>
+                          <w:color w:val="000000"/>
+                        </w:rPr>
                       </w:pPr>
                       <w:r>
-                        <w:rPr/>
+                        <w:rPr>
+                          <w:color w:val="000000"/>
+                        </w:rPr>
                       </w:r>
                     </w:p>
                   </w:txbxContent>
@@ -394,9 +394,9 @@
                   <wp:posOffset>3543300</wp:posOffset>
                 </wp:positionH>
                 <wp:positionV relativeFrom="page">
-                  <wp:posOffset>3406140</wp:posOffset>
+                  <wp:posOffset>3440430</wp:posOffset>
                 </wp:positionV>
-                <wp:extent cx="2858770" cy="930275"/>
+                <wp:extent cx="2859405" cy="930275"/>
                 <wp:effectExtent l="0" t="0" r="0" b="0"/>
                 <wp:wrapSquare wrapText="bothSides"/>
                 <wp:docPr id="7" name="Cuadro de texto 470"/>
@@ -407,7 +407,7 @@
                       <wps:spPr>
                         <a:xfrm>
                           <a:off x="0" y="0"/>
-                          <a:ext cx="2858040" cy="929520"/>
+                          <a:ext cx="2858760" cy="929520"/>
                         </a:xfrm>
                         <a:prstGeom prst="rect">
                           <a:avLst/>
@@ -458,7 +458,7 @@
           </mc:Choice>
           <mc:Fallback>
             <w:pict>
-              <v:rect id="shape_0" ID="Cuadro de texto 470" stroked="f" style="position:absolute;margin-left:279pt;margin-top:268.2pt;width:225pt;height:73.15pt;mso-position-horizontal-relative:page;mso-position-vertical-relative:page" wp14:anchorId="5B5EB3EF">
+              <v:rect id="shape_0" ID="Cuadro de texto 470" stroked="f" style="position:absolute;margin-left:279pt;margin-top:270.9pt;width:225.05pt;height:73.15pt;mso-position-horizontal-relative:page;mso-position-vertical-relative:page" wp14:anchorId="5B5EB3EF">
                 <w10:wrap type="square"/>
                 <v:fill o:detectmouseclick="t" on="false"/>
                 <v:stroke color="#3465a4" weight="6480" joinstyle="round" endcap="flat"/>
@@ -498,7 +498,7 @@
                 <wp:positionV relativeFrom="page">
                   <wp:posOffset>5501640</wp:posOffset>
                 </wp:positionV>
-                <wp:extent cx="4603750" cy="1410970"/>
+                <wp:extent cx="4604385" cy="1411605"/>
                 <wp:effectExtent l="0" t="0" r="0" b="0"/>
                 <wp:wrapSquare wrapText="bothSides"/>
                 <wp:docPr id="9" name="Cuadro de texto 465"/>
@@ -509,7 +509,7 @@
                       <wps:spPr>
                         <a:xfrm>
                           <a:off x="0" y="0"/>
-                          <a:ext cx="4602960" cy="1410480"/>
+                          <a:ext cx="4603680" cy="1410840"/>
                         </a:xfrm>
                         <a:prstGeom prst="rect">
                           <a:avLst/>
@@ -655,7 +655,7 @@
           </mc:Choice>
           <mc:Fallback>
             <w:pict>
-              <v:rect id="shape_0" ID="Cuadro de texto 465" stroked="f" style="position:absolute;margin-left:161.55pt;margin-top:433.2pt;width:362.4pt;height:111pt;mso-position-horizontal-relative:margin;mso-position-vertical-relative:page" wp14:anchorId="4D457001">
+              <v:rect id="shape_0" ID="Cuadro de texto 465" stroked="f" style="position:absolute;margin-left:161.55pt;margin-top:433.2pt;width:362.45pt;height:111.05pt;mso-position-horizontal-relative:margin;mso-position-vertical-relative:page" wp14:anchorId="4D457001">
                 <w10:wrap type="square"/>
                 <v:fill o:detectmouseclick="t" on="false"/>
                 <v:stroke color="#3465a4" weight="6480" joinstyle="round" endcap="flat"/>
@@ -793,7 +793,7 @@
                 <wp:positionV relativeFrom="margin">
                   <wp:align>center</wp:align>
                 </wp:positionV>
-                <wp:extent cx="3392170" cy="261620"/>
+                <wp:extent cx="3392805" cy="261620"/>
                 <wp:effectExtent l="0" t="0" r="0" b="0"/>
                 <wp:wrapSquare wrapText="bothSides"/>
                 <wp:docPr id="13" name="Cuadro de texto 17"/>
@@ -804,7 +804,7 @@
                       <wps:spPr>
                         <a:xfrm>
                           <a:off x="0" y="0"/>
-                          <a:ext cx="3391560" cy="261000"/>
+                          <a:ext cx="3392280" cy="261000"/>
                         </a:xfrm>
                         <a:prstGeom prst="rect">
                           <a:avLst/>
@@ -827,14 +827,10 @@
                               <w:pStyle w:val="Sinespaciado1"/>
                               <w:ind w:left="708" w:firstLine="1"/>
                               <w:jc w:val="left"/>
-                              <w:rPr>
-                                <w:color w:val="000000"/>
-                              </w:rPr>
+                              <w:rPr/>
                             </w:pPr>
                             <w:r>
-                              <w:rPr>
-                                <w:color w:val="000000"/>
-                              </w:rPr>
+                              <w:rPr/>
                             </w:r>
                           </w:p>
                         </w:txbxContent>
@@ -850,7 +846,7 @@
           </mc:Choice>
           <mc:Fallback>
             <w:pict>
-              <v:rect id="shape_0" ID="Cuadro de texto 17" stroked="f" style="position:absolute;margin-left:166.95pt;margin-top:314.85pt;width:267pt;height:20.5pt;mso-position-horizontal-relative:margin;mso-position-vertical:center;mso-position-vertical-relative:margin" wp14:anchorId="7109FCEC">
+              <v:rect id="shape_0" ID="Cuadro de texto 17" stroked="f" style="position:absolute;margin-left:166.95pt;margin-top:314.85pt;width:267.05pt;height:20.5pt;mso-position-horizontal-relative:margin;mso-position-vertical:center;mso-position-vertical-relative:margin" wp14:anchorId="7109FCEC">
                 <w10:wrap type="none"/>
                 <v:fill o:detectmouseclick="t" on="false"/>
                 <v:stroke color="#3465a4" weight="6480" joinstyle="round" endcap="flat"/>
@@ -861,14 +857,10 @@
                         <w:pStyle w:val="Sinespaciado1"/>
                         <w:ind w:left="708" w:firstLine="1"/>
                         <w:jc w:val="left"/>
-                        <w:rPr>
-                          <w:color w:val="000000"/>
-                        </w:rPr>
+                        <w:rPr/>
                       </w:pPr>
                       <w:r>
-                        <w:rPr>
-                          <w:color w:val="000000"/>
-                        </w:rPr>
+                        <w:rPr/>
                       </w:r>
                     </w:p>
                   </w:txbxContent>
@@ -887,10 +879,10 @@
         <w:tblStyle w:val="Tabladecuadrcula5oscura-nfasis11"/>
         <w:tblW w:w="8832" w:type="dxa"/>
         <w:jc w:val="left"/>
-        <w:tblInd w:w="-5" w:type="dxa"/>
+        <w:tblInd w:w="-10" w:type="dxa"/>
         <w:tblCellMar>
           <w:top w:w="0" w:type="dxa"/>
-          <w:left w:w="103" w:type="dxa"/>
+          <w:left w:w="98" w:type="dxa"/>
           <w:bottom w:w="0" w:type="dxa"/>
           <w:right w:w="108" w:type="dxa"/>
         </w:tblCellMar>
@@ -911,7 +903,7 @@
             <w:tcBorders/>
             <w:shd w:color="auto" w:fill="5B9BD5" w:themeFill="accent1" w:val="clear"/>
             <w:tcMar>
-              <w:left w:w="103" w:type="dxa"/>
+              <w:left w:w="98" w:type="dxa"/>
             </w:tcMar>
           </w:tcPr>
           <w:p>
@@ -945,7 +937,7 @@
             </w:tcBorders>
             <w:shd w:color="auto" w:fill="5B9BD5" w:themeFill="accent1" w:val="clear"/>
             <w:tcMar>
-              <w:left w:w="103" w:type="dxa"/>
+              <w:left w:w="98" w:type="dxa"/>
             </w:tcMar>
           </w:tcPr>
           <w:p>
@@ -982,7 +974,7 @@
             </w:tcBorders>
             <w:shd w:color="auto" w:fill="5B9BD5" w:themeFill="accent1" w:val="clear"/>
             <w:tcMar>
-              <w:left w:w="103" w:type="dxa"/>
+              <w:left w:w="98" w:type="dxa"/>
             </w:tcMar>
           </w:tcPr>
           <w:p>
@@ -1012,7 +1004,7 @@
             <w:tcBorders/>
             <w:shd w:color="auto" w:fill="BDD6EE" w:themeFill="accent1" w:themeFillTint="66" w:val="clear"/>
             <w:tcMar>
-              <w:left w:w="103" w:type="dxa"/>
+              <w:left w:w="98" w:type="dxa"/>
             </w:tcMar>
           </w:tcPr>
           <w:p>
@@ -1040,7 +1032,7 @@
             </w:tcBorders>
             <w:shd w:color="auto" w:fill="5B9BD5" w:themeFill="accent1" w:val="clear"/>
             <w:tcMar>
-              <w:left w:w="103" w:type="dxa"/>
+              <w:left w:w="98" w:type="dxa"/>
             </w:tcMar>
           </w:tcPr>
           <w:p>
@@ -1070,7 +1062,7 @@
             <w:tcBorders/>
             <w:shd w:color="auto" w:fill="DEEAF6" w:themeFill="accent1" w:themeFillTint="33" w:val="clear"/>
             <w:tcMar>
-              <w:left w:w="103" w:type="dxa"/>
+              <w:left w:w="98" w:type="dxa"/>
             </w:tcMar>
           </w:tcPr>
           <w:p>
@@ -1098,7 +1090,7 @@
             </w:tcBorders>
             <w:shd w:color="auto" w:fill="5B9BD5" w:themeFill="accent1" w:val="clear"/>
             <w:tcMar>
-              <w:left w:w="103" w:type="dxa"/>
+              <w:left w:w="98" w:type="dxa"/>
             </w:tcMar>
           </w:tcPr>
           <w:p>
@@ -1128,7 +1120,7 @@
             <w:tcBorders/>
             <w:shd w:color="auto" w:fill="BDD6EE" w:themeFill="accent1" w:themeFillTint="66" w:val="clear"/>
             <w:tcMar>
-              <w:left w:w="103" w:type="dxa"/>
+              <w:left w:w="98" w:type="dxa"/>
             </w:tcMar>
           </w:tcPr>
           <w:p>
@@ -1204,10 +1196,10 @@
         <w:tblStyle w:val="Tablaconcuadrcula5oscura-nfasis1"/>
         <w:tblW w:w="8828" w:type="dxa"/>
         <w:jc w:val="left"/>
-        <w:tblInd w:w="-5" w:type="dxa"/>
+        <w:tblInd w:w="-10" w:type="dxa"/>
         <w:tblCellMar>
           <w:top w:w="0" w:type="dxa"/>
-          <w:left w:w="103" w:type="dxa"/>
+          <w:left w:w="98" w:type="dxa"/>
           <w:bottom w:w="0" w:type="dxa"/>
           <w:right w:w="108" w:type="dxa"/>
         </w:tblCellMar>
@@ -1231,7 +1223,7 @@
             <w:tcBorders/>
             <w:shd w:color="auto" w:fill="5B9BD5" w:themeFill="accent1" w:val="clear"/>
             <w:tcMar>
-              <w:left w:w="103" w:type="dxa"/>
+              <w:left w:w="98" w:type="dxa"/>
             </w:tcMar>
           </w:tcPr>
           <w:p>
@@ -1270,7 +1262,7 @@
             </w:tcBorders>
             <w:shd w:color="auto" w:fill="5B9BD5" w:themeFill="accent1" w:val="clear"/>
             <w:tcMar>
-              <w:left w:w="103" w:type="dxa"/>
+              <w:left w:w="98" w:type="dxa"/>
             </w:tcMar>
           </w:tcPr>
           <w:p>
@@ -1301,7 +1293,7 @@
             <w:tcBorders/>
             <w:shd w:color="auto" w:fill="5B9BD5" w:themeFill="accent1" w:val="clear"/>
             <w:tcMar>
-              <w:left w:w="103" w:type="dxa"/>
+              <w:left w:w="98" w:type="dxa"/>
             </w:tcMar>
           </w:tcPr>
           <w:p>
@@ -1328,7 +1320,7 @@
             <w:tcBorders/>
             <w:shd w:color="auto" w:fill="5B9BD5" w:themeFill="accent1" w:val="clear"/>
             <w:tcMar>
-              <w:left w:w="103" w:type="dxa"/>
+              <w:left w:w="98" w:type="dxa"/>
             </w:tcMar>
           </w:tcPr>
           <w:p>
@@ -1355,7 +1347,7 @@
             <w:tcBorders/>
             <w:shd w:color="auto" w:fill="5B9BD5" w:themeFill="accent1" w:val="clear"/>
             <w:tcMar>
-              <w:left w:w="103" w:type="dxa"/>
+              <w:left w:w="98" w:type="dxa"/>
             </w:tcMar>
           </w:tcPr>
           <w:p>
@@ -1389,7 +1381,7 @@
             </w:tcBorders>
             <w:shd w:color="auto" w:fill="5B9BD5" w:themeFill="accent1" w:val="clear"/>
             <w:tcMar>
-              <w:left w:w="103" w:type="dxa"/>
+              <w:left w:w="98" w:type="dxa"/>
             </w:tcMar>
           </w:tcPr>
           <w:p>
@@ -1420,7 +1412,7 @@
             <w:tcBorders/>
             <w:shd w:color="auto" w:fill="DEEAF6" w:themeFill="accent1" w:themeFillTint="33" w:val="clear"/>
             <w:tcMar>
-              <w:left w:w="103" w:type="dxa"/>
+              <w:left w:w="98" w:type="dxa"/>
             </w:tcMar>
           </w:tcPr>
           <w:p>
@@ -1442,7 +1434,7 @@
             <w:tcBorders/>
             <w:shd w:color="auto" w:fill="DEEAF6" w:themeFill="accent1" w:themeFillTint="33" w:val="clear"/>
             <w:tcMar>
-              <w:left w:w="103" w:type="dxa"/>
+              <w:left w:w="98" w:type="dxa"/>
             </w:tcMar>
           </w:tcPr>
           <w:p>
@@ -1464,7 +1456,7 @@
             <w:tcBorders/>
             <w:shd w:color="auto" w:fill="DEEAF6" w:themeFill="accent1" w:themeFillTint="33" w:val="clear"/>
             <w:tcMar>
-              <w:left w:w="103" w:type="dxa"/>
+              <w:left w:w="98" w:type="dxa"/>
             </w:tcMar>
           </w:tcPr>
           <w:p>
@@ -1496,7 +1488,7 @@
             </w:tcBorders>
             <w:shd w:color="auto" w:fill="5B9BD5" w:themeFill="accent1" w:val="clear"/>
             <w:tcMar>
-              <w:left w:w="103" w:type="dxa"/>
+              <w:left w:w="98" w:type="dxa"/>
             </w:tcMar>
           </w:tcPr>
           <w:p>
@@ -1526,7 +1518,7 @@
             <w:tcBorders/>
             <w:shd w:color="auto" w:fill="BDD6EE" w:themeFill="accent1" w:themeFillTint="66" w:val="clear"/>
             <w:tcMar>
-              <w:left w:w="103" w:type="dxa"/>
+              <w:left w:w="98" w:type="dxa"/>
             </w:tcMar>
           </w:tcPr>
           <w:p>
@@ -1548,7 +1540,7 @@
             <w:tcBorders/>
             <w:shd w:color="auto" w:fill="BDD6EE" w:themeFill="accent1" w:themeFillTint="66" w:val="clear"/>
             <w:tcMar>
-              <w:left w:w="103" w:type="dxa"/>
+              <w:left w:w="98" w:type="dxa"/>
             </w:tcMar>
           </w:tcPr>
           <w:p>
@@ -1570,7 +1562,7 @@
             <w:tcBorders/>
             <w:shd w:color="auto" w:fill="BDD6EE" w:themeFill="accent1" w:themeFillTint="66" w:val="clear"/>
             <w:tcMar>
-              <w:left w:w="103" w:type="dxa"/>
+              <w:left w:w="98" w:type="dxa"/>
             </w:tcMar>
           </w:tcPr>
           <w:p>
@@ -4174,7 +4166,7 @@
       <w:r>
         <w:rPr/>
         <w:tab/>
-        <w:t>Se concluyó que una ventana específica por mesa donde se mostrase su ubicación no sería posible porque no se puede seleccionar una mesa concreta, pero a cambio incluiremos un mapa para ver la colocación de todas. CAMBIAR TABLA</w:t>
+        <w:t xml:space="preserve">Se concluyó que una ventana específica por mesa donde se mostrase su ubicación no sería posible porque no se puede seleccionar una mesa concreta, pero a cambio incluiremos un mapa para ver la colocación de todas. </w:t>
       </w:r>
     </w:p>
     <w:p>
@@ -4280,16 +4272,23 @@
       <w:r>
         <w:rPr/>
         <w:tab/>
-        <w:t>Cambios necesarios: La discrepancia de ventanas nos da a lugar la necesidad de cambiar el requisito para incluir la previsualización de mesa.</w:t>
-      </w:r>
-    </w:p>
-    <w:p>
-      <w:pPr>
-        <w:pStyle w:val="Normal"/>
-        <w:rPr/>
-      </w:pPr>
-      <w:r>
-        <w:rPr/>
+        <w:t xml:space="preserve">Cambios necesarios: </w:t>
+      </w:r>
+      <w:r>
+        <w:rPr>
+          <w:strike/>
+        </w:rPr>
+        <w:t>La discrepancia de ventanas nos da a lugar la necesidad de cambiar el requisito para incluir la previsualización de mesa.</w:t>
+      </w:r>
+    </w:p>
+    <w:p>
+      <w:pPr>
+        <w:pStyle w:val="Normal"/>
+        <w:rPr/>
+      </w:pPr>
+      <w:r>
+        <w:rPr/>
+        <w:t>Tras una segunda ronda de revisión, quedó claro que no se pueden reservar mesas concretas, y se ajustará el requisito para aclararlo.</w:t>
       </w:r>
     </w:p>
     <w:p>
@@ -6549,9 +6548,6 @@
       <w:r>
         <w:rPr/>
         <w:tab/>
-      </w:r>
-      <w:r>
-        <w:rPr/>
         <w:t>Aunque no necesariamente relacionados, este documento es mencionado en ellas, así que incluiremos también las proposiciones de cambio y solución que resultan de seguir el proceso de gestión de configuración para realizar los cambios de requisitos detallados en el análisis de discrepancias:</w:t>
       </w:r>
     </w:p>
@@ -6564,9 +6560,6 @@
       <w:r>
         <w:rPr/>
         <w:tab/>
-      </w:r>
-      <w:r>
-        <w:rPr/>
         <w:t>GrpL_PPC_181018_PropuestaCambioRequisitos_v1 – Propuesta de cambios</w:t>
       </w:r>
     </w:p>
@@ -6579,9 +6572,6 @@
       <w:r>
         <w:rPr/>
         <w:tab/>
-      </w:r>
-      <w:r>
-        <w:rPr/>
         <w:t>GrpL_PPS_181018_SolucionRequisitos_v1 – Propuesta de solución</w:t>
       </w:r>
     </w:p>
@@ -6730,7 +6720,7 @@
       <w:fldChar w:fldCharType="separate"/>
     </w:r>
     <w:r>
-      <w:t>19</w:t>
+      <w:t>15</w:t>
     </w:r>
     <w:r>
       <w:fldChar w:fldCharType="end"/>

</xml_diff>

<commit_message>
Cambios de ultima hora
Añadidos un par de nombres a lugares donde se menciona el documento y actualizado a la versión correcta el documento de prácticas
</commit_message>
<xml_diff>
--- a/Repositorio/Practicas/GrpL_DDP_181018_FaseEstimaciones_v1.docx
+++ b/Repositorio/Practicas/GrpL_DDP_181018_FaseEstimaciones_v1.docx
@@ -147,10 +147,14 @@
                             <w:pPr>
                               <w:pStyle w:val="Contenidodelmarco"/>
                               <w:spacing w:before="240" w:after="160"/>
-                              <w:rPr/>
+                              <w:rPr>
+                                <w:color w:val="000000"/>
+                              </w:rPr>
                             </w:pPr>
                             <w:r>
-                              <w:rPr/>
+                              <w:rPr>
+                                <w:color w:val="000000"/>
+                              </w:rPr>
                             </w:r>
                           </w:p>
                         </w:txbxContent>
@@ -182,10 +186,14 @@
                       <w:pPr>
                         <w:pStyle w:val="Contenidodelmarco"/>
                         <w:spacing w:before="240" w:after="160"/>
-                        <w:rPr/>
+                        <w:rPr>
+                          <w:color w:val="000000"/>
+                        </w:rPr>
                       </w:pPr>
                       <w:r>
-                        <w:rPr/>
+                        <w:rPr>
+                          <w:color w:val="000000"/>
+                        </w:rPr>
                       </w:r>
                     </w:p>
                   </w:txbxContent>
@@ -205,7 +213,7 @@
                 <wp:positionV relativeFrom="page">
                   <wp:posOffset>6939915</wp:posOffset>
                 </wp:positionV>
-                <wp:extent cx="2942590" cy="120650"/>
+                <wp:extent cx="2942590" cy="121285"/>
                 <wp:effectExtent l="0" t="0" r="0" b="0"/>
                 <wp:wrapNone/>
                 <wp:docPr id="4" name="Rectángulo 469"/>
@@ -216,7 +224,7 @@
                       <wps:spPr>
                         <a:xfrm>
                           <a:off x="0" y="0"/>
-                          <a:ext cx="2941920" cy="119880"/>
+                          <a:ext cx="2941920" cy="120600"/>
                         </a:xfrm>
                         <a:prstGeom prst="rect">
                           <a:avLst/>
@@ -251,7 +259,7 @@
           </mc:Choice>
           <mc:Fallback>
             <w:pict>
-              <v:rect id="shape_0" ID="Rectángulo 469" fillcolor="#5b9bd5" stroked="f" style="position:absolute;margin-left:278.45pt;margin-top:546.45pt;width:231.6pt;height:9.4pt;mso-position-horizontal-relative:page;mso-position-vertical-relative:page" wp14:anchorId="418A33E1">
+              <v:rect id="shape_0" ID="Rectángulo 469" fillcolor="#5b9bd5" stroked="f" style="position:absolute;margin-left:278.45pt;margin-top:546.45pt;width:231.6pt;height:9.45pt;mso-position-horizontal-relative:page;mso-position-vertical-relative:page" wp14:anchorId="418A33E1">
                 <w10:wrap type="none"/>
                 <v:fill o:detectmouseclick="t" type="solid" color2="#a4642a"/>
                 <v:stroke color="#3465a4" weight="12600" joinstyle="miter" endcap="flat"/>
@@ -270,7 +278,7 @@
                 <wp:positionV relativeFrom="page">
                   <wp:align>top</wp:align>
                 </wp:positionV>
-                <wp:extent cx="7781925" cy="10060305"/>
+                <wp:extent cx="7782560" cy="10060940"/>
                 <wp:effectExtent l="0" t="0" r="0" b="0"/>
                 <wp:wrapNone/>
                 <wp:docPr id="5" name="Rectángulo 466"/>
@@ -281,7 +289,7 @@
                       <wps:spPr>
                         <a:xfrm>
                           <a:off x="0" y="0"/>
-                          <a:ext cx="7781400" cy="10059840"/>
+                          <a:ext cx="7781760" cy="10060200"/>
                         </a:xfrm>
                         <a:prstGeom prst="rect">
                           <a:avLst/>
@@ -327,14 +335,10 @@
                             <w:pPr>
                               <w:pStyle w:val="Contenidodelmarco"/>
                               <w:spacing w:before="0" w:after="160"/>
-                              <w:rPr>
-                                <w:color w:val="000000"/>
-                              </w:rPr>
+                              <w:rPr/>
                             </w:pPr>
                             <w:r>
-                              <w:rPr>
-                                <w:color w:val="000000"/>
-                              </w:rPr>
+                              <w:rPr/>
                             </w:r>
                           </w:p>
                         </w:txbxContent>
@@ -350,7 +354,7 @@
           </mc:Choice>
           <mc:Fallback>
             <w:pict>
-              <v:rect id="shape_0" ID="Rectángulo 466" fillcolor="#9dc3e6" stroked="f" style="position:absolute;margin-left:278.45pt;margin-top:0pt;width:612.65pt;height:792.05pt;mso-position-horizontal-relative:page;mso-position-vertical:top;mso-position-vertical-relative:page" wp14:anchorId="27F8A79E">
+              <v:rect id="shape_0" ID="Rectángulo 466" fillcolor="#9dc3e6" stroked="f" style="position:absolute;margin-left:278.45pt;margin-top:0pt;width:612.7pt;height:792.1pt;mso-position-horizontal-relative:page;mso-position-vertical:top;mso-position-vertical-relative:page" wp14:anchorId="27F8A79E">
                 <w10:wrap type="none"/>
                 <v:fill o:detectmouseclick="t" color2="#deebf7"/>
                 <v:stroke color="#3465a4" weight="12600" joinstyle="miter" endcap="flat"/>
@@ -360,14 +364,10 @@
                       <w:pPr>
                         <w:pStyle w:val="Contenidodelmarco"/>
                         <w:spacing w:before="0" w:after="160"/>
-                        <w:rPr>
-                          <w:color w:val="000000"/>
-                        </w:rPr>
+                        <w:rPr/>
                       </w:pPr>
                       <w:r>
-                        <w:rPr>
-                          <w:color w:val="000000"/>
-                        </w:rPr>
+                        <w:rPr/>
                       </w:r>
                     </w:p>
                   </w:txbxContent>
@@ -394,9 +394,9 @@
                   <wp:posOffset>3543300</wp:posOffset>
                 </wp:positionH>
                 <wp:positionV relativeFrom="page">
-                  <wp:posOffset>3440430</wp:posOffset>
+                  <wp:posOffset>3474720</wp:posOffset>
                 </wp:positionV>
-                <wp:extent cx="2859405" cy="930275"/>
+                <wp:extent cx="2860040" cy="930275"/>
                 <wp:effectExtent l="0" t="0" r="0" b="0"/>
                 <wp:wrapSquare wrapText="bothSides"/>
                 <wp:docPr id="7" name="Cuadro de texto 470"/>
@@ -407,7 +407,7 @@
                       <wps:spPr>
                         <a:xfrm>
                           <a:off x="0" y="0"/>
-                          <a:ext cx="2858760" cy="929520"/>
+                          <a:ext cx="2859480" cy="929520"/>
                         </a:xfrm>
                         <a:prstGeom prst="rect">
                           <a:avLst/>
@@ -458,7 +458,7 @@
           </mc:Choice>
           <mc:Fallback>
             <w:pict>
-              <v:rect id="shape_0" ID="Cuadro de texto 470" stroked="f" style="position:absolute;margin-left:279pt;margin-top:270.9pt;width:225.05pt;height:73.15pt;mso-position-horizontal-relative:page;mso-position-vertical-relative:page" wp14:anchorId="5B5EB3EF">
+              <v:rect id="shape_0" ID="Cuadro de texto 470" stroked="f" style="position:absolute;margin-left:279pt;margin-top:273.6pt;width:225.1pt;height:73.15pt;mso-position-horizontal-relative:page;mso-position-vertical-relative:page" wp14:anchorId="5B5EB3EF">
                 <w10:wrap type="square"/>
                 <v:fill o:detectmouseclick="t" on="false"/>
                 <v:stroke color="#3465a4" weight="6480" joinstyle="round" endcap="flat"/>
@@ -498,7 +498,7 @@
                 <wp:positionV relativeFrom="page">
                   <wp:posOffset>5501640</wp:posOffset>
                 </wp:positionV>
-                <wp:extent cx="4604385" cy="1411605"/>
+                <wp:extent cx="4605020" cy="1412240"/>
                 <wp:effectExtent l="0" t="0" r="0" b="0"/>
                 <wp:wrapSquare wrapText="bothSides"/>
                 <wp:docPr id="9" name="Cuadro de texto 465"/>
@@ -509,7 +509,7 @@
                       <wps:spPr>
                         <a:xfrm>
                           <a:off x="0" y="0"/>
-                          <a:ext cx="4603680" cy="1410840"/>
+                          <a:ext cx="4604400" cy="1411560"/>
                         </a:xfrm>
                         <a:prstGeom prst="rect">
                           <a:avLst/>
@@ -655,7 +655,7 @@
           </mc:Choice>
           <mc:Fallback>
             <w:pict>
-              <v:rect id="shape_0" ID="Cuadro de texto 465" stroked="f" style="position:absolute;margin-left:161.55pt;margin-top:433.2pt;width:362.45pt;height:111.05pt;mso-position-horizontal-relative:margin;mso-position-vertical-relative:page" wp14:anchorId="4D457001">
+              <v:rect id="shape_0" ID="Cuadro de texto 465" stroked="f" style="position:absolute;margin-left:161.55pt;margin-top:433.2pt;width:362.5pt;height:111.1pt;mso-position-horizontal-relative:margin;mso-position-vertical-relative:page" wp14:anchorId="4D457001">
                 <w10:wrap type="square"/>
                 <v:fill o:detectmouseclick="t" on="false"/>
                 <v:stroke color="#3465a4" weight="6480" joinstyle="round" endcap="flat"/>
@@ -793,7 +793,7 @@
                 <wp:positionV relativeFrom="margin">
                   <wp:align>center</wp:align>
                 </wp:positionV>
-                <wp:extent cx="3392805" cy="261620"/>
+                <wp:extent cx="3393440" cy="261620"/>
                 <wp:effectExtent l="0" t="0" r="0" b="0"/>
                 <wp:wrapSquare wrapText="bothSides"/>
                 <wp:docPr id="13" name="Cuadro de texto 17"/>
@@ -804,7 +804,7 @@
                       <wps:spPr>
                         <a:xfrm>
                           <a:off x="0" y="0"/>
-                          <a:ext cx="3392280" cy="261000"/>
+                          <a:ext cx="3392640" cy="261000"/>
                         </a:xfrm>
                         <a:prstGeom prst="rect">
                           <a:avLst/>
@@ -827,10 +827,14 @@
                               <w:pStyle w:val="Sinespaciado1"/>
                               <w:ind w:left="708" w:firstLine="1"/>
                               <w:jc w:val="left"/>
-                              <w:rPr/>
+                              <w:rPr>
+                                <w:color w:val="000000"/>
+                              </w:rPr>
                             </w:pPr>
                             <w:r>
-                              <w:rPr/>
+                              <w:rPr>
+                                <w:color w:val="000000"/>
+                              </w:rPr>
                             </w:r>
                           </w:p>
                         </w:txbxContent>
@@ -846,7 +850,7 @@
           </mc:Choice>
           <mc:Fallback>
             <w:pict>
-              <v:rect id="shape_0" ID="Cuadro de texto 17" stroked="f" style="position:absolute;margin-left:166.95pt;margin-top:314.85pt;width:267.05pt;height:20.5pt;mso-position-horizontal-relative:margin;mso-position-vertical:center;mso-position-vertical-relative:margin" wp14:anchorId="7109FCEC">
+              <v:rect id="shape_0" ID="Cuadro de texto 17" stroked="f" style="position:absolute;margin-left:166.95pt;margin-top:314.85pt;width:267.1pt;height:20.5pt;mso-position-horizontal-relative:margin;mso-position-vertical:center;mso-position-vertical-relative:margin" wp14:anchorId="7109FCEC">
                 <w10:wrap type="none"/>
                 <v:fill o:detectmouseclick="t" on="false"/>
                 <v:stroke color="#3465a4" weight="6480" joinstyle="round" endcap="flat"/>
@@ -857,10 +861,14 @@
                         <w:pStyle w:val="Sinespaciado1"/>
                         <w:ind w:left="708" w:firstLine="1"/>
                         <w:jc w:val="left"/>
-                        <w:rPr/>
+                        <w:rPr>
+                          <w:color w:val="000000"/>
+                        </w:rPr>
                       </w:pPr>
                       <w:r>
-                        <w:rPr/>
+                        <w:rPr>
+                          <w:color w:val="000000"/>
+                        </w:rPr>
                       </w:r>
                     </w:p>
                   </w:txbxContent>
@@ -879,10 +887,10 @@
         <w:tblStyle w:val="Tabladecuadrcula5oscura-nfasis11"/>
         <w:tblW w:w="8832" w:type="dxa"/>
         <w:jc w:val="left"/>
-        <w:tblInd w:w="-10" w:type="dxa"/>
+        <w:tblInd w:w="-15" w:type="dxa"/>
         <w:tblCellMar>
           <w:top w:w="0" w:type="dxa"/>
-          <w:left w:w="98" w:type="dxa"/>
+          <w:left w:w="93" w:type="dxa"/>
           <w:bottom w:w="0" w:type="dxa"/>
           <w:right w:w="108" w:type="dxa"/>
         </w:tblCellMar>
@@ -903,7 +911,7 @@
             <w:tcBorders/>
             <w:shd w:color="auto" w:fill="5B9BD5" w:themeFill="accent1" w:val="clear"/>
             <w:tcMar>
-              <w:left w:w="98" w:type="dxa"/>
+              <w:left w:w="93" w:type="dxa"/>
             </w:tcMar>
           </w:tcPr>
           <w:p>
@@ -937,7 +945,7 @@
             </w:tcBorders>
             <w:shd w:color="auto" w:fill="5B9BD5" w:themeFill="accent1" w:val="clear"/>
             <w:tcMar>
-              <w:left w:w="98" w:type="dxa"/>
+              <w:left w:w="93" w:type="dxa"/>
             </w:tcMar>
           </w:tcPr>
           <w:p>
@@ -974,7 +982,7 @@
             </w:tcBorders>
             <w:shd w:color="auto" w:fill="5B9BD5" w:themeFill="accent1" w:val="clear"/>
             <w:tcMar>
-              <w:left w:w="98" w:type="dxa"/>
+              <w:left w:w="93" w:type="dxa"/>
             </w:tcMar>
           </w:tcPr>
           <w:p>
@@ -1004,7 +1012,7 @@
             <w:tcBorders/>
             <w:shd w:color="auto" w:fill="BDD6EE" w:themeFill="accent1" w:themeFillTint="66" w:val="clear"/>
             <w:tcMar>
-              <w:left w:w="98" w:type="dxa"/>
+              <w:left w:w="93" w:type="dxa"/>
             </w:tcMar>
           </w:tcPr>
           <w:p>
@@ -1016,6 +1024,7 @@
             </w:pPr>
             <w:r>
               <w:rPr/>
+              <w:t>GrpL_DDP_181018_FaseEstimaciones_v1</w:t>
             </w:r>
           </w:p>
         </w:tc>
@@ -1032,7 +1041,7 @@
             </w:tcBorders>
             <w:shd w:color="auto" w:fill="5B9BD5" w:themeFill="accent1" w:val="clear"/>
             <w:tcMar>
-              <w:left w:w="98" w:type="dxa"/>
+              <w:left w:w="93" w:type="dxa"/>
             </w:tcMar>
           </w:tcPr>
           <w:p>
@@ -1062,7 +1071,7 @@
             <w:tcBorders/>
             <w:shd w:color="auto" w:fill="DEEAF6" w:themeFill="accent1" w:themeFillTint="33" w:val="clear"/>
             <w:tcMar>
-              <w:left w:w="98" w:type="dxa"/>
+              <w:left w:w="93" w:type="dxa"/>
             </w:tcMar>
           </w:tcPr>
           <w:p>
@@ -1074,6 +1083,7 @@
             </w:pPr>
             <w:r>
               <w:rPr/>
+              <w:t>18/10/18</w:t>
             </w:r>
           </w:p>
         </w:tc>
@@ -1090,7 +1100,7 @@
             </w:tcBorders>
             <w:shd w:color="auto" w:fill="5B9BD5" w:themeFill="accent1" w:val="clear"/>
             <w:tcMar>
-              <w:left w:w="98" w:type="dxa"/>
+              <w:left w:w="93" w:type="dxa"/>
             </w:tcMar>
           </w:tcPr>
           <w:p>
@@ -1120,7 +1130,7 @@
             <w:tcBorders/>
             <w:shd w:color="auto" w:fill="BDD6EE" w:themeFill="accent1" w:themeFillTint="66" w:val="clear"/>
             <w:tcMar>
-              <w:left w:w="98" w:type="dxa"/>
+              <w:left w:w="93" w:type="dxa"/>
             </w:tcMar>
           </w:tcPr>
           <w:p>
@@ -1132,6 +1142,7 @@
             </w:pPr>
             <w:r>
               <w:rPr/>
+              <w:t>Repositorio/Practicas</w:t>
             </w:r>
           </w:p>
         </w:tc>
@@ -1196,10 +1207,10 @@
         <w:tblStyle w:val="Tablaconcuadrcula5oscura-nfasis1"/>
         <w:tblW w:w="8828" w:type="dxa"/>
         <w:jc w:val="left"/>
-        <w:tblInd w:w="-10" w:type="dxa"/>
+        <w:tblInd w:w="-15" w:type="dxa"/>
         <w:tblCellMar>
           <w:top w:w="0" w:type="dxa"/>
-          <w:left w:w="98" w:type="dxa"/>
+          <w:left w:w="93" w:type="dxa"/>
           <w:bottom w:w="0" w:type="dxa"/>
           <w:right w:w="108" w:type="dxa"/>
         </w:tblCellMar>
@@ -1223,7 +1234,7 @@
             <w:tcBorders/>
             <w:shd w:color="auto" w:fill="5B9BD5" w:themeFill="accent1" w:val="clear"/>
             <w:tcMar>
-              <w:left w:w="98" w:type="dxa"/>
+              <w:left w:w="93" w:type="dxa"/>
             </w:tcMar>
           </w:tcPr>
           <w:p>
@@ -1262,7 +1273,7 @@
             </w:tcBorders>
             <w:shd w:color="auto" w:fill="5B9BD5" w:themeFill="accent1" w:val="clear"/>
             <w:tcMar>
-              <w:left w:w="98" w:type="dxa"/>
+              <w:left w:w="93" w:type="dxa"/>
             </w:tcMar>
           </w:tcPr>
           <w:p>
@@ -1293,7 +1304,7 @@
             <w:tcBorders/>
             <w:shd w:color="auto" w:fill="5B9BD5" w:themeFill="accent1" w:val="clear"/>
             <w:tcMar>
-              <w:left w:w="98" w:type="dxa"/>
+              <w:left w:w="93" w:type="dxa"/>
             </w:tcMar>
           </w:tcPr>
           <w:p>
@@ -1320,7 +1331,7 @@
             <w:tcBorders/>
             <w:shd w:color="auto" w:fill="5B9BD5" w:themeFill="accent1" w:val="clear"/>
             <w:tcMar>
-              <w:left w:w="98" w:type="dxa"/>
+              <w:left w:w="93" w:type="dxa"/>
             </w:tcMar>
           </w:tcPr>
           <w:p>
@@ -1347,7 +1358,7 @@
             <w:tcBorders/>
             <w:shd w:color="auto" w:fill="5B9BD5" w:themeFill="accent1" w:val="clear"/>
             <w:tcMar>
-              <w:left w:w="98" w:type="dxa"/>
+              <w:left w:w="93" w:type="dxa"/>
             </w:tcMar>
           </w:tcPr>
           <w:p>
@@ -1381,7 +1392,7 @@
             </w:tcBorders>
             <w:shd w:color="auto" w:fill="5B9BD5" w:themeFill="accent1" w:val="clear"/>
             <w:tcMar>
-              <w:left w:w="98" w:type="dxa"/>
+              <w:left w:w="93" w:type="dxa"/>
             </w:tcMar>
           </w:tcPr>
           <w:p>
@@ -1412,7 +1423,7 @@
             <w:tcBorders/>
             <w:shd w:color="auto" w:fill="DEEAF6" w:themeFill="accent1" w:themeFillTint="33" w:val="clear"/>
             <w:tcMar>
-              <w:left w:w="98" w:type="dxa"/>
+              <w:left w:w="93" w:type="dxa"/>
             </w:tcMar>
           </w:tcPr>
           <w:p>
@@ -1425,6 +1436,7 @@
             </w:pPr>
             <w:r>
               <w:rPr/>
+              <w:t>18/10/2018</w:t>
             </w:r>
           </w:p>
         </w:tc>
@@ -1434,7 +1446,7 @@
             <w:tcBorders/>
             <w:shd w:color="auto" w:fill="DEEAF6" w:themeFill="accent1" w:themeFillTint="33" w:val="clear"/>
             <w:tcMar>
-              <w:left w:w="98" w:type="dxa"/>
+              <w:left w:w="93" w:type="dxa"/>
             </w:tcMar>
           </w:tcPr>
           <w:p>
@@ -1447,6 +1459,7 @@
             </w:pPr>
             <w:r>
               <w:rPr/>
+              <w:t>Abraham Rial</w:t>
             </w:r>
           </w:p>
         </w:tc>
@@ -1456,7 +1469,7 @@
             <w:tcBorders/>
             <w:shd w:color="auto" w:fill="DEEAF6" w:themeFill="accent1" w:themeFillTint="33" w:val="clear"/>
             <w:tcMar>
-              <w:left w:w="98" w:type="dxa"/>
+              <w:left w:w="93" w:type="dxa"/>
             </w:tcMar>
           </w:tcPr>
           <w:p>
@@ -1488,7 +1501,7 @@
             </w:tcBorders>
             <w:shd w:color="auto" w:fill="5B9BD5" w:themeFill="accent1" w:val="clear"/>
             <w:tcMar>
-              <w:left w:w="98" w:type="dxa"/>
+              <w:left w:w="93" w:type="dxa"/>
             </w:tcMar>
           </w:tcPr>
           <w:p>
@@ -1518,7 +1531,7 @@
             <w:tcBorders/>
             <w:shd w:color="auto" w:fill="BDD6EE" w:themeFill="accent1" w:themeFillTint="66" w:val="clear"/>
             <w:tcMar>
-              <w:left w:w="98" w:type="dxa"/>
+              <w:left w:w="93" w:type="dxa"/>
             </w:tcMar>
           </w:tcPr>
           <w:p>
@@ -1540,7 +1553,7 @@
             <w:tcBorders/>
             <w:shd w:color="auto" w:fill="BDD6EE" w:themeFill="accent1" w:themeFillTint="66" w:val="clear"/>
             <w:tcMar>
-              <w:left w:w="98" w:type="dxa"/>
+              <w:left w:w="93" w:type="dxa"/>
             </w:tcMar>
           </w:tcPr>
           <w:p>
@@ -1562,7 +1575,7 @@
             <w:tcBorders/>
             <w:shd w:color="auto" w:fill="BDD6EE" w:themeFill="accent1" w:themeFillTint="66" w:val="clear"/>
             <w:tcMar>
-              <w:left w:w="98" w:type="dxa"/>
+              <w:left w:w="93" w:type="dxa"/>
             </w:tcMar>
           </w:tcPr>
           <w:p>
@@ -4887,16 +4900,16 @@
       </w:pPr>
       <w:r>
         <w:rPr/>
-      </w:r>
-    </w:p>
-    <w:p>
-      <w:pPr>
-        <w:pStyle w:val="Normal"/>
-        <w:rPr/>
-      </w:pPr>
-      <w:r>
-        <w:rPr/>
-        <w:t>Paypal, Payza</w:t>
+        <w:t>Los métodos decididos finalmente son PayPal y Payza.</w:t>
+      </w:r>
+    </w:p>
+    <w:p>
+      <w:pPr>
+        <w:pStyle w:val="Normal"/>
+        <w:rPr/>
+      </w:pPr>
+      <w:r>
+        <w:rPr/>
       </w:r>
     </w:p>
     <w:p>
@@ -5377,7 +5390,19 @@
       </w:pPr>
       <w:r>
         <w:rPr/>
-        <w:t>Cambios necesarios: la discrepancia salió mayormente en que no quedó claro si la responsabilidad del local era asegurar la accesibilidad a los juegos/navegadores de internet o el desarrollos de los mismos, por lo que debe aclararse. Posibilidad anclado de sistema operativo</w:t>
+        <w:t xml:space="preserve">Cambios necesarios: la discrepancia salió mayormente en que no quedó claro si la responsabilidad del local era asegurar la accesibilidad a los juegos/navegadores de </w:t>
+      </w:r>
+      <w:r>
+        <w:rPr/>
+        <w:t>Internet</w:t>
+      </w:r>
+      <w:r>
+        <w:rPr/>
+        <w:t xml:space="preserve"> o el desarrollos de los mismos, por lo que debe aclararse. </w:t>
+      </w:r>
+      <w:r>
+        <w:rPr/>
+        <w:t>Se incluirá en el requisito que solo se garantiza el acceso a ellos mediante los programas por defecto en el sistema operativo.</w:t>
       </w:r>
     </w:p>
     <w:p>
@@ -5513,7 +5538,15 @@
       <w:r>
         <w:rPr/>
         <w:tab/>
-        <w:t>Tras discusión del requisito, se concluye que no se genera ningún informe, pues la cuenta no es accesible mediante la función de camaras/música, y la lista de músicas se incluye en la ventana de selección.</w:t>
+        <w:t xml:space="preserve">Tras discusión del requisito, se concluye que no se genera ningún informe, pues la cuenta no es accesible mediante la función de </w:t>
+      </w:r>
+      <w:r>
+        <w:rPr/>
+        <w:t>cámaras</w:t>
+      </w:r>
+      <w:r>
+        <w:rPr/>
+        <w:t>/música, y la lista de músicas se incluye en la ventana de selección.</w:t>
       </w:r>
     </w:p>
     <w:p>
@@ -5780,7 +5813,23 @@
       </w:pPr>
       <w:r>
         <w:rPr/>
-        <w:t>Cambios necesarios: se debería aclarar en el requisito que estos datos deben protegerse una vez obtenidos, y no se obtienen para su guardado específicicamente, lo que fué la causa de la confusión en interfaces.</w:t>
+        <w:t xml:space="preserve">Cambios necesarios: se debería aclarar en el requisito que estos datos deben protegerse una vez obtenidos, y no se obtienen para su guardado </w:t>
+      </w:r>
+      <w:r>
+        <w:rPr/>
+        <w:t>específicamente</w:t>
+      </w:r>
+      <w:r>
+        <w:rPr/>
+        <w:t xml:space="preserve">, lo que </w:t>
+      </w:r>
+      <w:r>
+        <w:rPr/>
+        <w:t>fue</w:t>
+      </w:r>
+      <w:r>
+        <w:rPr/>
+        <w:t xml:space="preserve"> la causa de la confusión en interfaces.</w:t>
       </w:r>
     </w:p>
     <w:p>
@@ -6166,7 +6215,15 @@
       </w:pPr>
       <w:r>
         <w:rPr/>
-        <w:t>Procesos: se razonó que los requisitos de datos no requieren un proceso, y se mantiene la implementaición de A.</w:t>
+        <w:t xml:space="preserve">Procesos: se razonó que los requisitos de datos no requieren un proceso, y se mantiene la </w:t>
+      </w:r>
+      <w:r>
+        <w:rPr/>
+        <w:t>implementación</w:t>
+      </w:r>
+      <w:r>
+        <w:rPr/>
+        <w:t xml:space="preserve"> de A.</w:t>
       </w:r>
     </w:p>
     <w:p>
@@ -6278,15 +6335,6 @@
       </w:pPr>
       <w:r>
         <w:rPr/>
-      </w:r>
-    </w:p>
-    <w:p>
-      <w:pPr>
-        <w:pStyle w:val="Normal"/>
-        <w:rPr/>
-      </w:pPr>
-      <w:r>
-        <w:rPr/>
         <w:t>Factores de corrección:</w:t>
       </w:r>
     </w:p>
@@ -6297,15 +6345,6 @@
       </w:pPr>
       <w:r>
         <w:rPr/>
-      </w:r>
-    </w:p>
-    <w:p>
-      <w:pPr>
-        <w:pStyle w:val="Normal"/>
-        <w:rPr/>
-      </w:pPr>
-      <w:r>
-        <w:rPr/>
         <w:t>Tras discusión sobre los posibles factores de corrección, se decidieron tomar 3 en cuenta, el primero el hecho de que nuestro grupo de trabajo tiene poca experiencia con proyectos de este tipo, y las estimaciones pueden no ser correctas, de hecho se redujeron mucho tras las discusiones para aclarar los requisitos, y es posible que se hayan subestimado los tiempo, por lo que añadiremos un 15% extra para asegurarnos de que hay tiempo suficiente.</w:t>
       </w:r>
     </w:p>
@@ -6363,7 +6402,15 @@
       </w:pPr>
       <w:r>
         <w:rPr/>
-        <w:t>Finalmente, tenemos que tener en cuenta los requistos no funcionales, que aunque no afecta directamente a las estimaciones las vuelven más difíciles al restringir el desarrollo, y por lo tanto debemos añadir también tiempo por ellos, tras analizarlos determinamos que son pocos y relativamente básicos, y añadirán aproximadamente un 10-15% de tiempo extra, y nos decantamos por el 15% para asegurar que incluso en peor caso las estimaciones son sólidas.</w:t>
+        <w:t xml:space="preserve">Finalmente, tenemos que tener en cuenta los </w:t>
+      </w:r>
+      <w:r>
+        <w:rPr/>
+        <w:t>requisitos</w:t>
+      </w:r>
+      <w:r>
+        <w:rPr/>
+        <w:t xml:space="preserve"> no funcionales, que aunque no afecta directamente a las estimaciones las vuelven más difíciles al restringir el desarrollo, y por lo tanto debemos añadir también tiempo por ellos, tras analizarlos determinamos que son pocos y relativamente básicos, y añadirán aproximadamente un 10-15% de tiempo extra, y nos decantamos por el 15% para asegurar que incluso en peor caso las estimaciones son sólidas.</w:t>
       </w:r>
     </w:p>
     <w:p>
@@ -6720,7 +6767,7 @@
       <w:fldChar w:fldCharType="separate"/>
     </w:r>
     <w:r>
-      <w:t>15</w:t>
+      <w:t>19</w:t>
     </w:r>
     <w:r>
       <w:fldChar w:fldCharType="end"/>

</xml_diff>